<commit_message>
Fixed warnings thrown when compiling
</commit_message>
<xml_diff>
--- a/Team Documentation Project2.docx
+++ b/Team Documentation Project2.docx
@@ -13,311 +13,370 @@
       <w:r>
         <w:t>A</w:t>
       </w:r>
+      <w:r>
+        <w:t xml:space="preserve"> </w:t>
+      </w:r>
+      <w:r>
+        <w:t xml:space="preserve">- </w:t>
+      </w:r>
+      <w:r>
+        <w:t>Team</w:t>
+      </w:r>
+      <w:r>
+        <w:t>1</w:t>
+      </w:r>
+      <w:r>
+        <w:t xml:space="preserve"> Documentation</w:t>
+      </w:r>
+    </w:p>
+    <w:p>
+      <w:pPr>
+        <w:pStyle w:val="Heading2"/>
+      </w:pPr>
+      <w:r>
+        <w:t>Overview</w:t>
+      </w:r>
+    </w:p>
+    <w:p/>
+    <w:p>
+      <w:r>
+        <w:t>Team 2</w:t>
+      </w:r>
+      <w:r>
+        <w:t xml:space="preserve"> (</w:t>
+      </w:r>
+      <w:proofErr w:type="spellStart"/>
+      <w:r>
+        <w:t>ie</w:t>
+      </w:r>
+      <w:proofErr w:type="spellEnd"/>
+      <w:r>
+        <w:t xml:space="preserve"> The </w:t>
+      </w:r>
+      <w:proofErr w:type="spellStart"/>
+      <w:r>
+        <w:t>Wookie</w:t>
+      </w:r>
+      <w:proofErr w:type="spellEnd"/>
+      <w:r>
+        <w:t xml:space="preserve"> Workgroup)</w:t>
+      </w:r>
+      <w:r>
+        <w:t xml:space="preserve"> created a command line tool that </w:t>
+      </w:r>
+      <w:r>
+        <w:t>computes the result of infix expressions</w:t>
+      </w:r>
+      <w:r>
+        <w:t xml:space="preserve"> (Project2A)</w:t>
+      </w:r>
+      <w:r>
+        <w:t xml:space="preserve">. The group consists of Daniel Mitchel, Joshua </w:t>
+      </w:r>
+      <w:proofErr w:type="spellStart"/>
+      <w:r>
+        <w:t>Neustrom</w:t>
+      </w:r>
+      <w:proofErr w:type="spellEnd"/>
+      <w:r>
+        <w:t xml:space="preserve">, and </w:t>
+      </w:r>
+      <w:r>
+        <w:t>Chen Wang</w:t>
+      </w:r>
+      <w:r>
+        <w:t xml:space="preserve">. </w:t>
+      </w:r>
+    </w:p>
+    <w:p>
+      <w:r>
+        <w:t>The report gives an overview of our solution including the following</w:t>
+      </w:r>
+    </w:p>
+    <w:p>
+      <w:pPr>
+        <w:pStyle w:val="ListParagraph"/>
+        <w:numPr>
+          <w:ilvl w:val="0"/>
+          <w:numId w:val="4"/>
+        </w:numPr>
+      </w:pPr>
+      <w:r>
+        <w:t>Assumptions</w:t>
+      </w:r>
+    </w:p>
+    <w:p>
+      <w:pPr>
+        <w:pStyle w:val="ListParagraph"/>
+        <w:numPr>
+          <w:ilvl w:val="0"/>
+          <w:numId w:val="4"/>
+        </w:numPr>
+      </w:pPr>
+      <w:r>
+        <w:t>UML</w:t>
+      </w:r>
+      <w:r>
+        <w:t xml:space="preserve"> Class Diagram</w:t>
+      </w:r>
+    </w:p>
+    <w:p>
+      <w:pPr>
+        <w:pStyle w:val="ListParagraph"/>
+        <w:numPr>
+          <w:ilvl w:val="0"/>
+          <w:numId w:val="4"/>
+        </w:numPr>
+      </w:pPr>
+      <w:proofErr w:type="spellStart"/>
+      <w:r>
+        <w:t>Github</w:t>
+      </w:r>
+      <w:proofErr w:type="spellEnd"/>
+      <w:r>
+        <w:t xml:space="preserve"> Project Link</w:t>
+      </w:r>
+    </w:p>
+    <w:p>
+      <w:pPr>
+        <w:pStyle w:val="ListParagraph"/>
+        <w:numPr>
+          <w:ilvl w:val="0"/>
+          <w:numId w:val="4"/>
+        </w:numPr>
+      </w:pPr>
+      <w:r>
+        <w:t>Algorithm</w:t>
+      </w:r>
+    </w:p>
+    <w:p>
+      <w:pPr>
+        <w:pStyle w:val="ListParagraph"/>
+        <w:numPr>
+          <w:ilvl w:val="0"/>
+          <w:numId w:val="4"/>
+        </w:numPr>
+      </w:pPr>
+      <w:r>
+        <w:t>Error Handling</w:t>
+      </w:r>
+    </w:p>
+    <w:p>
+      <w:pPr>
+        <w:pStyle w:val="ListParagraph"/>
+        <w:numPr>
+          <w:ilvl w:val="0"/>
+          <w:numId w:val="4"/>
+        </w:numPr>
+      </w:pPr>
+      <w:r>
+        <w:t>Known Issues</w:t>
+      </w:r>
+    </w:p>
+    <w:p>
+      <w:pPr>
+        <w:pStyle w:val="ListParagraph"/>
+        <w:numPr>
+          <w:ilvl w:val="0"/>
+          <w:numId w:val="4"/>
+        </w:numPr>
+      </w:pPr>
+      <w:r>
+        <w:t xml:space="preserve">Efficiency Analysis of Algorithms </w:t>
+      </w:r>
+    </w:p>
+    <w:p>
+      <w:pPr>
+        <w:pStyle w:val="ListParagraph"/>
+        <w:numPr>
+          <w:ilvl w:val="0"/>
+          <w:numId w:val="4"/>
+        </w:numPr>
+      </w:pPr>
+      <w:r>
+        <w:t>References</w:t>
+      </w:r>
+    </w:p>
+    <w:p>
+      <w:pPr>
+        <w:pStyle w:val="Heading2"/>
+      </w:pPr>
+      <w:r>
+        <w:t>Assumptions</w:t>
+      </w:r>
+    </w:p>
+    <w:p>
+      <w:pPr>
+        <w:pStyle w:val="ListParagraph"/>
+        <w:numPr>
+          <w:ilvl w:val="0"/>
+          <w:numId w:val="8"/>
+        </w:numPr>
+      </w:pPr>
+      <w:r>
+        <w:t>No</w:t>
+      </w:r>
+      <w:r>
+        <w:t xml:space="preserve"> variables used (can </w:t>
+      </w:r>
+      <w:r>
+        <w:t xml:space="preserve">accept </w:t>
+      </w:r>
+      <w:proofErr w:type="spellStart"/>
+      <w:r>
+        <w:t>ints</w:t>
+      </w:r>
+      <w:proofErr w:type="spellEnd"/>
+      <w:r>
+        <w:t>)</w:t>
+      </w:r>
+    </w:p>
+    <w:p>
+      <w:pPr>
+        <w:pStyle w:val="ListParagraph"/>
+        <w:numPr>
+          <w:ilvl w:val="0"/>
+          <w:numId w:val="8"/>
+        </w:numPr>
+      </w:pPr>
+      <w:r>
+        <w:t xml:space="preserve">No history stored past the </w:t>
+      </w:r>
+      <w:r>
+        <w:t>last expression</w:t>
+      </w:r>
+      <w:r>
+        <w:t xml:space="preserve"> entered</w:t>
+      </w:r>
+    </w:p>
+    <w:p>
+      <w:pPr>
+        <w:pStyle w:val="ListParagraph"/>
+        <w:numPr>
+          <w:ilvl w:val="0"/>
+          <w:numId w:val="8"/>
+        </w:numPr>
+      </w:pPr>
+      <w:r>
+        <w:t>Spaces are cleaned from the user expression</w:t>
+      </w:r>
+    </w:p>
+    <w:p>
+      <w:pPr>
+        <w:pStyle w:val="ListParagraph"/>
+        <w:numPr>
+          <w:ilvl w:val="0"/>
+          <w:numId w:val="8"/>
+        </w:numPr>
+      </w:pPr>
+      <w:r>
+        <w:t xml:space="preserve">Division involves </w:t>
+      </w:r>
+      <w:proofErr w:type="spellStart"/>
+      <w:r>
+        <w:t>ints</w:t>
+      </w:r>
+      <w:proofErr w:type="spellEnd"/>
+      <w:r>
+        <w:t xml:space="preserve"> only</w:t>
+      </w:r>
+    </w:p>
+    <w:p>
+      <w:pPr>
+        <w:pStyle w:val="ListParagraph"/>
+        <w:numPr>
+          <w:ilvl w:val="0"/>
+          <w:numId w:val="8"/>
+        </w:numPr>
+      </w:pPr>
+      <w:r>
+        <w:t>Base ten number system</w:t>
+      </w:r>
+    </w:p>
+    <w:p>
+      <w:pPr>
+        <w:pStyle w:val="ListParagraph"/>
+        <w:numPr>
+          <w:ilvl w:val="0"/>
+          <w:numId w:val="8"/>
+        </w:numPr>
+      </w:pPr>
+      <w:r>
+        <w:t xml:space="preserve">Only accepts () and </w:t>
+      </w:r>
+      <w:r>
+        <w:t>no {} [] for setting precedence</w:t>
+      </w:r>
+    </w:p>
+    <w:p>
+      <w:pPr>
+        <w:pStyle w:val="ListParagraph"/>
+        <w:numPr>
+          <w:ilvl w:val="0"/>
+          <w:numId w:val="8"/>
+        </w:numPr>
+      </w:pPr>
+      <w:r>
+        <w:t xml:space="preserve">Calculation or Syntax Error results in answer to expression being cleared </w:t>
+      </w:r>
+    </w:p>
+    <w:p>
+      <w:pPr>
+        <w:pStyle w:val="ListParagraph"/>
+        <w:numPr>
+          <w:ilvl w:val="0"/>
+          <w:numId w:val="8"/>
+        </w:numPr>
+      </w:pPr>
+      <w:r>
+        <w:t>User can enter another expression if the last one entered results in an error</w:t>
+      </w:r>
+    </w:p>
+    <w:p>
+      <w:pPr>
+        <w:pStyle w:val="ListParagraph"/>
+        <w:numPr>
+          <w:ilvl w:val="0"/>
+          <w:numId w:val="8"/>
+        </w:numPr>
+      </w:pPr>
+      <w:r>
+        <w:t xml:space="preserve">Expression </w:t>
+      </w:r>
+      <w:r>
+        <w:t>Error Clears all previous user input (to purge any bad data)</w:t>
+      </w:r>
+    </w:p>
+    <w:p>
+      <w:pPr>
+        <w:pStyle w:val="ListParagraph"/>
+        <w:numPr>
+          <w:ilvl w:val="0"/>
+          <w:numId w:val="8"/>
+        </w:numPr>
+      </w:pPr>
+      <w:r>
+        <w:t>Prefix increment and decrement only (no 1++, or 1--)</w:t>
+      </w:r>
+    </w:p>
+    <w:p>
+      <w:pPr>
+        <w:pStyle w:val="ListParagraph"/>
+        <w:numPr>
+          <w:ilvl w:val="0"/>
+          <w:numId w:val="8"/>
+        </w:numPr>
+      </w:pPr>
+      <w:proofErr w:type="spellStart"/>
+      <w:r>
+        <w:t>Wookies</w:t>
+      </w:r>
+      <w:proofErr w:type="spellEnd"/>
+      <w:r>
+        <w:t xml:space="preserve"> rule</w:t>
+      </w:r>
       <w:bookmarkStart w:id="0" w:name="_GoBack"/>
       <w:bookmarkEnd w:id="0"/>
-      <w:r>
-        <w:t xml:space="preserve"> </w:t>
-      </w:r>
-      <w:r>
-        <w:t xml:space="preserve">- </w:t>
-      </w:r>
-      <w:r>
-        <w:t>Team</w:t>
-      </w:r>
-      <w:r>
-        <w:t>1</w:t>
-      </w:r>
-      <w:r>
-        <w:t xml:space="preserve"> Documentation</w:t>
-      </w:r>
-    </w:p>
-    <w:p>
-      <w:pPr>
-        <w:pStyle w:val="Heading2"/>
-      </w:pPr>
-      <w:r>
-        <w:t>Overview</w:t>
-      </w:r>
-    </w:p>
-    <w:p/>
-    <w:p>
-      <w:r>
-        <w:t>Team 2</w:t>
-      </w:r>
-      <w:r>
-        <w:t xml:space="preserve"> (ie The Wookie Workgroup)</w:t>
-      </w:r>
-      <w:r>
-        <w:t xml:space="preserve"> created a command line tool that </w:t>
-      </w:r>
-      <w:r>
-        <w:t>computes the result of infix expressions</w:t>
-      </w:r>
-      <w:r>
-        <w:t xml:space="preserve"> (Project2A)</w:t>
-      </w:r>
-      <w:r>
-        <w:t xml:space="preserve">. The group consists of Daniel Mitchel, Joshua Neustrom, and </w:t>
-      </w:r>
-      <w:r>
-        <w:t>Chen Wang</w:t>
-      </w:r>
-      <w:r>
-        <w:t xml:space="preserve">. </w:t>
-      </w:r>
-    </w:p>
-    <w:p>
-      <w:r>
-        <w:t>The report gives an overview of our solution including the following</w:t>
-      </w:r>
-    </w:p>
-    <w:p>
-      <w:pPr>
-        <w:pStyle w:val="ListParagraph"/>
-        <w:numPr>
-          <w:ilvl w:val="0"/>
-          <w:numId w:val="4"/>
-        </w:numPr>
-      </w:pPr>
-      <w:r>
-        <w:t>Assumptions</w:t>
-      </w:r>
-    </w:p>
-    <w:p>
-      <w:pPr>
-        <w:pStyle w:val="ListParagraph"/>
-        <w:numPr>
-          <w:ilvl w:val="0"/>
-          <w:numId w:val="4"/>
-        </w:numPr>
-      </w:pPr>
-      <w:r>
-        <w:t>UML</w:t>
-      </w:r>
-      <w:r>
-        <w:t xml:space="preserve"> Class Diagram</w:t>
-      </w:r>
-    </w:p>
-    <w:p>
-      <w:pPr>
-        <w:pStyle w:val="ListParagraph"/>
-        <w:numPr>
-          <w:ilvl w:val="0"/>
-          <w:numId w:val="4"/>
-        </w:numPr>
-      </w:pPr>
-      <w:r>
-        <w:t>Github Project Link</w:t>
-      </w:r>
-    </w:p>
-    <w:p>
-      <w:pPr>
-        <w:pStyle w:val="ListParagraph"/>
-        <w:numPr>
-          <w:ilvl w:val="0"/>
-          <w:numId w:val="4"/>
-        </w:numPr>
-      </w:pPr>
-      <w:r>
-        <w:t>Algorithm</w:t>
-      </w:r>
-    </w:p>
-    <w:p>
-      <w:pPr>
-        <w:pStyle w:val="ListParagraph"/>
-        <w:numPr>
-          <w:ilvl w:val="0"/>
-          <w:numId w:val="4"/>
-        </w:numPr>
-      </w:pPr>
-      <w:r>
-        <w:t>Error Handling</w:t>
-      </w:r>
-    </w:p>
-    <w:p>
-      <w:pPr>
-        <w:pStyle w:val="ListParagraph"/>
-        <w:numPr>
-          <w:ilvl w:val="0"/>
-          <w:numId w:val="4"/>
-        </w:numPr>
-      </w:pPr>
-      <w:r>
-        <w:t>Known Issues</w:t>
-      </w:r>
-    </w:p>
-    <w:p>
-      <w:pPr>
-        <w:pStyle w:val="ListParagraph"/>
-        <w:numPr>
-          <w:ilvl w:val="0"/>
-          <w:numId w:val="4"/>
-        </w:numPr>
-      </w:pPr>
-      <w:r>
-        <w:t xml:space="preserve">Efficiency Analysis of Algorithms </w:t>
-      </w:r>
-    </w:p>
-    <w:p>
-      <w:pPr>
-        <w:pStyle w:val="ListParagraph"/>
-        <w:numPr>
-          <w:ilvl w:val="0"/>
-          <w:numId w:val="4"/>
-        </w:numPr>
-      </w:pPr>
-      <w:r>
-        <w:t>References</w:t>
-      </w:r>
-    </w:p>
-    <w:p>
-      <w:pPr>
-        <w:pStyle w:val="Heading2"/>
-      </w:pPr>
-      <w:r>
-        <w:t>Assumptions</w:t>
-      </w:r>
-    </w:p>
-    <w:p>
-      <w:pPr>
-        <w:pStyle w:val="ListParagraph"/>
-        <w:numPr>
-          <w:ilvl w:val="0"/>
-          <w:numId w:val="8"/>
-        </w:numPr>
-      </w:pPr>
-      <w:r>
-        <w:t>No</w:t>
-      </w:r>
-      <w:r>
-        <w:t xml:space="preserve"> variables used (can </w:t>
-      </w:r>
-      <w:r>
-        <w:t>accept ints</w:t>
-      </w:r>
-      <w:r>
-        <w:t>)</w:t>
-      </w:r>
-    </w:p>
-    <w:p>
-      <w:pPr>
-        <w:pStyle w:val="ListParagraph"/>
-        <w:numPr>
-          <w:ilvl w:val="0"/>
-          <w:numId w:val="8"/>
-        </w:numPr>
-      </w:pPr>
-      <w:r>
-        <w:t xml:space="preserve">No history stored past the </w:t>
-      </w:r>
-      <w:r>
-        <w:t>last expression</w:t>
-      </w:r>
-      <w:r>
-        <w:t xml:space="preserve"> entered</w:t>
-      </w:r>
-    </w:p>
-    <w:p>
-      <w:pPr>
-        <w:pStyle w:val="ListParagraph"/>
-        <w:numPr>
-          <w:ilvl w:val="0"/>
-          <w:numId w:val="8"/>
-        </w:numPr>
-      </w:pPr>
-      <w:r>
-        <w:t>Spaces are cleaned from the user expression</w:t>
-      </w:r>
-    </w:p>
-    <w:p>
-      <w:pPr>
-        <w:pStyle w:val="ListParagraph"/>
-        <w:numPr>
-          <w:ilvl w:val="0"/>
-          <w:numId w:val="8"/>
-        </w:numPr>
-      </w:pPr>
-      <w:r>
-        <w:t>Division involves ints only</w:t>
-      </w:r>
-    </w:p>
-    <w:p>
-      <w:pPr>
-        <w:pStyle w:val="ListParagraph"/>
-        <w:numPr>
-          <w:ilvl w:val="0"/>
-          <w:numId w:val="8"/>
-        </w:numPr>
-      </w:pPr>
-      <w:r>
-        <w:t>Base ten number system</w:t>
-      </w:r>
-    </w:p>
-    <w:p>
-      <w:pPr>
-        <w:pStyle w:val="ListParagraph"/>
-        <w:numPr>
-          <w:ilvl w:val="0"/>
-          <w:numId w:val="8"/>
-        </w:numPr>
-      </w:pPr>
-      <w:r>
-        <w:t xml:space="preserve">Only accepts () and </w:t>
-      </w:r>
-      <w:r>
-        <w:t>no {} [] for setting precedence</w:t>
-      </w:r>
-    </w:p>
-    <w:p>
-      <w:pPr>
-        <w:pStyle w:val="ListParagraph"/>
-        <w:numPr>
-          <w:ilvl w:val="0"/>
-          <w:numId w:val="8"/>
-        </w:numPr>
-      </w:pPr>
-      <w:r>
-        <w:t xml:space="preserve">Calculation or Syntax Error results in answer to expression being cleared </w:t>
-      </w:r>
-    </w:p>
-    <w:p>
-      <w:pPr>
-        <w:pStyle w:val="ListParagraph"/>
-        <w:numPr>
-          <w:ilvl w:val="0"/>
-          <w:numId w:val="8"/>
-        </w:numPr>
-      </w:pPr>
-      <w:r>
-        <w:t>User can enter another expression if the last one entered results in an error</w:t>
-      </w:r>
-    </w:p>
-    <w:p>
-      <w:pPr>
-        <w:pStyle w:val="ListParagraph"/>
-        <w:numPr>
-          <w:ilvl w:val="0"/>
-          <w:numId w:val="8"/>
-        </w:numPr>
-      </w:pPr>
-      <w:r>
-        <w:t xml:space="preserve">Expression </w:t>
-      </w:r>
-      <w:r>
-        <w:t>Error Clears all previous user input (to purge any bad data)</w:t>
-      </w:r>
-    </w:p>
-    <w:p>
-      <w:pPr>
-        <w:pStyle w:val="ListParagraph"/>
-        <w:numPr>
-          <w:ilvl w:val="0"/>
-          <w:numId w:val="8"/>
-        </w:numPr>
-      </w:pPr>
-      <w:r>
-        <w:t>Wookies rule</w:t>
-      </w:r>
     </w:p>
     <w:p>
       <w:pPr>
@@ -374,8 +433,13 @@
       <w:pPr>
         <w:pStyle w:val="Heading2"/>
       </w:pPr>
-      <w:r>
-        <w:t>Github Site</w:t>
+      <w:proofErr w:type="spellStart"/>
+      <w:r>
+        <w:t>Github</w:t>
+      </w:r>
+      <w:proofErr w:type="spellEnd"/>
+      <w:r>
+        <w:t xml:space="preserve"> Site</w:t>
       </w:r>
     </w:p>
     <w:p/>
@@ -504,7 +568,15 @@
         <w:t xml:space="preserve">Check for </w:t>
       </w:r>
       <w:r>
-        <w:t>Improper Paren position</w:t>
+        <w:t xml:space="preserve">Improper </w:t>
+      </w:r>
+      <w:proofErr w:type="spellStart"/>
+      <w:r>
+        <w:t>Paren</w:t>
+      </w:r>
+      <w:proofErr w:type="spellEnd"/>
+      <w:r>
+        <w:t xml:space="preserve"> position</w:t>
       </w:r>
     </w:p>
     <w:p>
@@ -528,7 +600,15 @@
         </w:numPr>
       </w:pPr>
       <w:r>
-        <w:t>Check for paren error</w:t>
+        <w:t xml:space="preserve">Check for </w:t>
+      </w:r>
+      <w:proofErr w:type="spellStart"/>
+      <w:r>
+        <w:t>paren</w:t>
+      </w:r>
+      <w:proofErr w:type="spellEnd"/>
+      <w:r>
+        <w:t xml:space="preserve"> error</w:t>
       </w:r>
     </w:p>
     <w:p>
@@ -820,8 +900,13 @@
         <w:t xml:space="preserve"> </w:t>
       </w:r>
       <w:r>
-        <w:t>Clear – user input, results, ect</w:t>
-      </w:r>
+        <w:t xml:space="preserve">Clear – user input, results, </w:t>
+      </w:r>
+      <w:proofErr w:type="spellStart"/>
+      <w:r>
+        <w:t>ect</w:t>
+      </w:r>
+      <w:proofErr w:type="spellEnd"/>
     </w:p>
     <w:p>
       <w:pPr>
@@ -903,8 +988,13 @@
         <w:t xml:space="preserve">errors during the calculation process </w:t>
       </w:r>
       <w:r>
-        <w:t>include error code (pre calc</w:t>
-      </w:r>
+        <w:t xml:space="preserve">include error code (pre </w:t>
+      </w:r>
+      <w:proofErr w:type="spellStart"/>
+      <w:r>
+        <w:t>calc</w:t>
+      </w:r>
+      <w:proofErr w:type="spellEnd"/>
       <w:r>
         <w:t xml:space="preserve"> error</w:t>
       </w:r>
@@ -944,7 +1034,15 @@
         <w:t>an int</w:t>
       </w:r>
       <w:r>
-        <w:t>. Possible to get divide by zero error due to ints that would not occur with floats</w:t>
+        <w:t xml:space="preserve">. Possible to get divide by zero error due to </w:t>
+      </w:r>
+      <w:proofErr w:type="spellStart"/>
+      <w:r>
+        <w:t>ints</w:t>
+      </w:r>
+      <w:proofErr w:type="spellEnd"/>
+      <w:r>
+        <w:t xml:space="preserve"> that would not occur with floats</w:t>
       </w:r>
     </w:p>
     <w:p>
@@ -970,7 +1068,15 @@
         <w:t xml:space="preserve">) </w:t>
       </w:r>
       <w:r>
-        <w:t>or aprox T(2n) – one loop through string for convert to postfix, one loop through stacks to compute result</w:t>
+        <w:t xml:space="preserve">or </w:t>
+      </w:r>
+      <w:proofErr w:type="spellStart"/>
+      <w:r>
+        <w:t>aprox</w:t>
+      </w:r>
+      <w:proofErr w:type="spellEnd"/>
+      <w:r>
+        <w:t xml:space="preserve"> T(2n) – one loop through string for convert to postfix, one loop through stacks to compute result</w:t>
       </w:r>
     </w:p>
     <w:p>
@@ -991,7 +1097,15 @@
         <w:t>)</w:t>
       </w:r>
       <w:r>
-        <w:t xml:space="preserve"> or aprox T(3n)</w:t>
+        <w:t xml:space="preserve"> or </w:t>
+      </w:r>
+      <w:proofErr w:type="spellStart"/>
+      <w:r>
+        <w:t>aprox</w:t>
+      </w:r>
+      <w:proofErr w:type="spellEnd"/>
+      <w:r>
+        <w:t xml:space="preserve"> T(3n)</w:t>
       </w:r>
       <w:r>
         <w:t xml:space="preserve"> – </w:t>

</xml_diff>

<commit_message>
Fixed prec errors and simplified infix_eval
</commit_message>
<xml_diff>
--- a/Team Documentation Project2.docx
+++ b/Team Documentation Project2.docx
@@ -270,6 +270,18 @@
         </w:numPr>
       </w:pPr>
       <w:r>
+        <w:t xml:space="preserve">Errors caught in the pre-check reference the char number of that caused the error after spaces have been removed. (chars numbered starting at zero)   </w:t>
+      </w:r>
+    </w:p>
+    <w:p>
+      <w:pPr>
+        <w:pStyle w:val="ListParagraph"/>
+        <w:numPr>
+          <w:ilvl w:val="0"/>
+          <w:numId w:val="8"/>
+        </w:numPr>
+      </w:pPr>
+      <w:r>
         <w:t xml:space="preserve">Division involves </w:t>
       </w:r>
       <w:proofErr w:type="spellStart"/>
@@ -375,8 +387,6 @@
       <w:r>
         <w:t xml:space="preserve"> rule</w:t>
       </w:r>
-      <w:bookmarkStart w:id="0" w:name="_GoBack"/>
-      <w:bookmarkEnd w:id="0"/>
     </w:p>
     <w:p>
       <w:pPr>
@@ -943,7 +953,7 @@
         <w:t xml:space="preserve">Bad Input – </w:t>
       </w:r>
       <w:r>
-        <w:t>Clean string returns an error and command line asks for input again</w:t>
+        <w:t>Error message retuned and user sent back to the main menu</w:t>
       </w:r>
     </w:p>
     <w:p>
@@ -979,16 +989,7 @@
         </w:numPr>
       </w:pPr>
       <w:r>
-        <w:t>Try/Catch – for computation so error can be handled properly</w:t>
-      </w:r>
-      <w:r>
-        <w:t xml:space="preserve">, </w:t>
-      </w:r>
-      <w:r>
-        <w:t xml:space="preserve">errors during the calculation process </w:t>
-      </w:r>
-      <w:r>
-        <w:t xml:space="preserve">include error code (pre </w:t>
+        <w:t xml:space="preserve">Error before </w:t>
       </w:r>
       <w:proofErr w:type="spellStart"/>
       <w:r>
@@ -996,16 +997,25 @@
       </w:r>
       <w:proofErr w:type="spellEnd"/>
       <w:r>
-        <w:t xml:space="preserve"> error</w:t>
-      </w:r>
-      <w:r>
-        <w:t xml:space="preserve"> check also includes</w:t>
-      </w:r>
-      <w:r>
-        <w:t xml:space="preserve"> the</w:t>
-      </w:r>
-      <w:r>
-        <w:t xml:space="preserve"> char number)</w:t>
+        <w:t xml:space="preserve"> – if caught by our pre-check,  an error message and char number is returned to the user (char numbering starts at zero and ignores spaces)</w:t>
+      </w:r>
+    </w:p>
+    <w:p>
+      <w:pPr>
+        <w:pStyle w:val="ListParagraph"/>
+        <w:numPr>
+          <w:ilvl w:val="0"/>
+          <w:numId w:val="7"/>
+        </w:numPr>
+      </w:pPr>
+      <w:r>
+        <w:t xml:space="preserve">Error during calculations </w:t>
+      </w:r>
+      <w:r>
+        <w:t xml:space="preserve"> – </w:t>
+      </w:r>
+      <w:r>
+        <w:t>Error message returned along with error number (each exception in the calculations has a specific error number)</w:t>
       </w:r>
     </w:p>
     <w:p>
@@ -1042,8 +1052,13 @@
       </w:r>
       <w:proofErr w:type="spellEnd"/>
       <w:r>
-        <w:t xml:space="preserve"> that would not occur with floats</w:t>
-      </w:r>
+        <w:t xml:space="preserve"> that would</w:t>
+      </w:r>
+      <w:r>
+        <w:t xml:space="preserve"> not occur with doubles. System throws exception and prompts user for new input</w:t>
+      </w:r>
+      <w:bookmarkStart w:id="0" w:name="_GoBack"/>
+      <w:bookmarkEnd w:id="0"/>
     </w:p>
     <w:p>
       <w:pPr>
@@ -1088,6 +1103,7 @@
         </w:numPr>
       </w:pPr>
       <w:r>
+        <w:lastRenderedPageBreak/>
         <w:t>Inspect Input</w:t>
       </w:r>
       <w:r>
@@ -1105,13 +1121,19 @@
       </w:r>
       <w:proofErr w:type="spellEnd"/>
       <w:r>
-        <w:t xml:space="preserve"> T(3n)</w:t>
+        <w:t xml:space="preserve"> T(2</w:t>
+      </w:r>
+      <w:r>
+        <w:t>n)</w:t>
       </w:r>
       <w:r>
         <w:t xml:space="preserve"> – </w:t>
       </w:r>
       <w:r>
-        <w:t>Two loops to optimize and one loop to look for operators (loops are not nested)</w:t>
+        <w:t>One loop</w:t>
+      </w:r>
+      <w:r>
+        <w:t xml:space="preserve"> to optimize and one loop to look for operators (loops are not nested)</w:t>
       </w:r>
     </w:p>
     <w:p>
@@ -1119,7 +1141,6 @@
         <w:pStyle w:val="Heading2"/>
       </w:pPr>
       <w:r>
-        <w:lastRenderedPageBreak/>
         <w:t>References</w:t>
       </w:r>
     </w:p>

</xml_diff>